<commit_message>
Start working on TD
</commit_message>
<xml_diff>
--- a/TD_Document_Final.docx
+++ b/TD_Document_Final.docx
@@ -113,7 +113,40 @@
                 <w:sz w:val="18"/>
                 <w:szCs w:val="18"/>
               </w:rPr>
-              <w:t>LONDON POND MILLS</w:t>
+              <w:fldChar w:fldCharType="begin"/>
+            </w:r>
+            <w:r>
+              <w:rPr>
+                <w:rFonts w:ascii="Arial" w:hAnsi="Arial" w:cs="Arial"/>
+                <w:sz w:val="18"/>
+                <w:szCs w:val="18"/>
+              </w:rPr>
+              <w:instrText xml:space="preserve"> MERGEFIELD  bnk_1 \* Upper  \* MERGEFORMAT </w:instrText>
+            </w:r>
+            <w:r>
+              <w:rPr>
+                <w:rFonts w:ascii="Arial" w:hAnsi="Arial" w:cs="Arial"/>
+                <w:sz w:val="18"/>
+                <w:szCs w:val="18"/>
+              </w:rPr>
+              <w:fldChar w:fldCharType="separate"/>
+            </w:r>
+            <w:r>
+              <w:rPr>
+                <w:rFonts w:ascii="Arial" w:hAnsi="Arial" w:cs="Arial"/>
+                <w:noProof/>
+                <w:sz w:val="18"/>
+                <w:szCs w:val="18"/>
+              </w:rPr>
+              <w:t>«BNK_1»</w:t>
+            </w:r>
+            <w:r>
+              <w:rPr>
+                <w:rFonts w:ascii="Arial" w:hAnsi="Arial" w:cs="Arial"/>
+                <w:sz w:val="18"/>
+                <w:szCs w:val="18"/>
+              </w:rPr>
+              <w:fldChar w:fldCharType="end"/>
             </w:r>
           </w:p>
         </w:tc>
@@ -216,24 +249,90 @@
                 <w:sz w:val="18"/>
                 <w:szCs w:val="18"/>
               </w:rPr>
-              <w:t>1086 COMMISSIONERS ROAD EAST</w:t>
-            </w:r>
-          </w:p>
-          <w:p>
-            <w:pPr>
+              <w:fldChar w:fldCharType="begin"/>
+            </w:r>
+            <w:r>
               <w:rPr>
                 <w:rFonts w:ascii="Arial" w:hAnsi="Arial" w:cs="Arial"/>
                 <w:sz w:val="18"/>
                 <w:szCs w:val="18"/>
               </w:rPr>
-            </w:pPr>
+              <w:instrText xml:space="preserve"> MERGEFIELD  bnk_2  \* MERGEFORMAT </w:instrText>
+            </w:r>
             <w:r>
               <w:rPr>
                 <w:rFonts w:ascii="Arial" w:hAnsi="Arial" w:cs="Arial"/>
                 <w:sz w:val="18"/>
                 <w:szCs w:val="18"/>
               </w:rPr>
-              <w:t>LONDON, ON   N5Z 4W8</w:t>
+              <w:fldChar w:fldCharType="separate"/>
+            </w:r>
+            <w:r>
+              <w:rPr>
+                <w:rFonts w:ascii="Arial" w:hAnsi="Arial" w:cs="Arial"/>
+                <w:noProof/>
+                <w:sz w:val="18"/>
+                <w:szCs w:val="18"/>
+              </w:rPr>
+              <w:t>«bnk_2»</w:t>
+            </w:r>
+            <w:r>
+              <w:rPr>
+                <w:rFonts w:ascii="Arial" w:hAnsi="Arial" w:cs="Arial"/>
+                <w:sz w:val="18"/>
+                <w:szCs w:val="18"/>
+              </w:rPr>
+              <w:fldChar w:fldCharType="end"/>
+            </w:r>
+          </w:p>
+          <w:p>
+            <w:pPr>
+              <w:rPr>
+                <w:rFonts w:ascii="Arial" w:hAnsi="Arial" w:cs="Arial"/>
+                <w:sz w:val="18"/>
+                <w:szCs w:val="18"/>
+              </w:rPr>
+            </w:pPr>
+            <w:r>
+              <w:rPr>
+                <w:rFonts w:ascii="Arial" w:hAnsi="Arial" w:cs="Arial"/>
+                <w:sz w:val="18"/>
+                <w:szCs w:val="18"/>
+              </w:rPr>
+              <w:fldChar w:fldCharType="begin"/>
+            </w:r>
+            <w:r>
+              <w:rPr>
+                <w:rFonts w:ascii="Arial" w:hAnsi="Arial" w:cs="Arial"/>
+                <w:sz w:val="18"/>
+                <w:szCs w:val="18"/>
+              </w:rPr>
+              <w:instrText xml:space="preserve"> MERGEFIELD  bnk_3  \* MERGEFORMAT </w:instrText>
+            </w:r>
+            <w:r>
+              <w:rPr>
+                <w:rFonts w:ascii="Arial" w:hAnsi="Arial" w:cs="Arial"/>
+                <w:sz w:val="18"/>
+                <w:szCs w:val="18"/>
+              </w:rPr>
+              <w:fldChar w:fldCharType="separate"/>
+            </w:r>
+            <w:r>
+              <w:rPr>
+                <w:rFonts w:ascii="Arial" w:hAnsi="Arial" w:cs="Arial"/>
+                <w:noProof/>
+                <w:sz w:val="18"/>
+                <w:szCs w:val="18"/>
+              </w:rPr>
+              <w:t>«bnk_3»</w:t>
+            </w:r>
+            <w:r>
+              <w:rPr>
+                <w:rFonts w:ascii="Arial" w:hAnsi="Arial" w:cs="Arial"/>
+                <w:sz w:val="18"/>
+                <w:szCs w:val="18"/>
+              </w:rPr>
+              <w:fldChar w:fldCharType="end"/>
             </w:r>
           </w:p>
         </w:tc>
@@ -864,7 +963,17 @@
                 <w:sz w:val="18"/>
                 <w:szCs w:val="18"/>
               </w:rPr>
-              <w:t>Page 1 of 2</w:t>
+              <w:t xml:space="preserve">Page 1 of </w:t>
+            </w:r>
+            <w:r>
+              <w:rPr>
+                <w:rFonts w:ascii="Arial" w:hAnsi="Arial" w:cs="Arial"/>
+                <w:b/>
+                <w:bCs/>
+                <w:sz w:val="18"/>
+                <w:szCs w:val="18"/>
+              </w:rPr>
+              <w:t>1</w:t>
             </w:r>
           </w:p>
         </w:tc>
@@ -1654,18 +1763,8 @@
                 <w:sz w:val="16"/>
                 <w:szCs w:val="16"/>
               </w:rPr>
-              <w:t>SEND E-TFR ***</w:t>
-            </w:r>
-            <w:proofErr w:type="spellStart"/>
-            <w:r>
-              <w:rPr>
-                <w:rFonts w:ascii="Arial" w:hAnsi="Arial" w:cs="Arial"/>
-                <w:sz w:val="16"/>
-                <w:szCs w:val="16"/>
-              </w:rPr>
-              <w:t>eNE</w:t>
-            </w:r>
-            <w:proofErr w:type="spellEnd"/>
+              <w:t>SEND E-TFR ***eNE</w:t>
+            </w:r>
           </w:p>
         </w:tc>
         <w:tc>
@@ -1947,7 +2046,6 @@
               </w:rPr>
               <w:t>E-TRANSFER ***</w:t>
             </w:r>
-            <w:proofErr w:type="spellStart"/>
             <w:r>
               <w:rPr>
                 <w:rFonts w:ascii="Arial" w:hAnsi="Arial" w:cs="Arial"/>
@@ -1956,7 +2054,6 @@
               </w:rPr>
               <w:t>mZs</w:t>
             </w:r>
-            <w:proofErr w:type="spellEnd"/>
           </w:p>
         </w:tc>
         <w:tc>
@@ -2117,18 +2214,8 @@
                 <w:sz w:val="16"/>
                 <w:szCs w:val="16"/>
               </w:rPr>
-              <w:t>-TFR ***</w:t>
-            </w:r>
-            <w:proofErr w:type="spellStart"/>
-            <w:r>
-              <w:rPr>
-                <w:rFonts w:ascii="Arial" w:hAnsi="Arial" w:cs="Arial"/>
-                <w:sz w:val="16"/>
-                <w:szCs w:val="16"/>
-              </w:rPr>
-              <w:t>tDu</w:t>
-            </w:r>
-            <w:proofErr w:type="spellEnd"/>
+              <w:t>-TFR ***tDu</w:t>
+            </w:r>
           </w:p>
         </w:tc>
         <w:tc>
@@ -2262,18 +2349,8 @@
                 <w:sz w:val="16"/>
                 <w:szCs w:val="16"/>
               </w:rPr>
-              <w:t>SEND E-TFR ***</w:t>
-            </w:r>
-            <w:proofErr w:type="spellStart"/>
-            <w:r>
-              <w:rPr>
-                <w:rFonts w:ascii="Arial" w:hAnsi="Arial" w:cs="Arial"/>
-                <w:sz w:val="16"/>
-                <w:szCs w:val="16"/>
-              </w:rPr>
-              <w:t>YZm</w:t>
-            </w:r>
-            <w:proofErr w:type="spellEnd"/>
+              <w:t>SEND E-TFR ***YZm</w:t>
+            </w:r>
           </w:p>
         </w:tc>
         <w:tc>
@@ -3873,7 +3950,6 @@
               </w:rPr>
               <w:t>***</w:t>
             </w:r>
-            <w:proofErr w:type="spellStart"/>
             <w:r>
               <w:rPr>
                 <w:rFonts w:ascii="Arial" w:hAnsi="Arial" w:cs="Arial"/>
@@ -3890,7 +3966,6 @@
               </w:rPr>
               <w:t>Qv</w:t>
             </w:r>
-            <w:proofErr w:type="spellEnd"/>
             <w:r>
               <w:rPr>
                 <w:rFonts w:ascii="Arial" w:hAnsi="Arial" w:cs="Arial"/>
@@ -4178,18 +4253,8 @@
                 <w:sz w:val="16"/>
                 <w:szCs w:val="16"/>
               </w:rPr>
-              <w:t>SEND E-TFR ***</w:t>
-            </w:r>
-            <w:proofErr w:type="spellStart"/>
-            <w:r>
-              <w:rPr>
-                <w:rFonts w:ascii="Arial" w:hAnsi="Arial" w:cs="Arial"/>
-                <w:sz w:val="16"/>
-                <w:szCs w:val="16"/>
-              </w:rPr>
-              <w:t>Szx</w:t>
-            </w:r>
-            <w:proofErr w:type="spellEnd"/>
+              <w:t>SEND E-TFR ***Szx</w:t>
+            </w:r>
           </w:p>
         </w:tc>
         <w:tc>
@@ -5055,18 +5120,8 @@
                 <w:sz w:val="16"/>
                 <w:szCs w:val="16"/>
               </w:rPr>
-              <w:t>E-TRANSFER ***</w:t>
-            </w:r>
-            <w:proofErr w:type="spellStart"/>
-            <w:r>
-              <w:rPr>
-                <w:rFonts w:ascii="Arial" w:hAnsi="Arial" w:cs="Arial"/>
-                <w:sz w:val="16"/>
-                <w:szCs w:val="16"/>
-              </w:rPr>
-              <w:t>Myy</w:t>
-            </w:r>
-            <w:proofErr w:type="spellEnd"/>
+              <w:t>E-TRANSFER ***Myy</w:t>
+            </w:r>
           </w:p>
         </w:tc>
         <w:tc>
@@ -5200,18 +5255,8 @@
                 <w:sz w:val="16"/>
                 <w:szCs w:val="16"/>
               </w:rPr>
-              <w:t>E-TRANSFER ***</w:t>
-            </w:r>
-            <w:proofErr w:type="spellStart"/>
-            <w:r>
-              <w:rPr>
-                <w:rFonts w:ascii="Arial" w:hAnsi="Arial" w:cs="Arial"/>
-                <w:sz w:val="16"/>
-                <w:szCs w:val="16"/>
-              </w:rPr>
-              <w:t>Fjv</w:t>
-            </w:r>
-            <w:proofErr w:type="spellEnd"/>
+              <w:t>E-TRANSFER ***Fjv</w:t>
+            </w:r>
           </w:p>
         </w:tc>
         <w:tc>
@@ -5348,18 +5393,8 @@
                 <w:sz w:val="16"/>
                 <w:szCs w:val="16"/>
               </w:rPr>
-              <w:t>SEND E-TFR ***</w:t>
-            </w:r>
-            <w:proofErr w:type="spellStart"/>
-            <w:r>
-              <w:rPr>
-                <w:rFonts w:ascii="Arial" w:hAnsi="Arial" w:cs="Arial"/>
-                <w:sz w:val="16"/>
-                <w:szCs w:val="16"/>
-              </w:rPr>
-              <w:t>qhT</w:t>
-            </w:r>
-            <w:proofErr w:type="spellEnd"/>
+              <w:t>SEND E-TFR ***qhT</w:t>
+            </w:r>
           </w:p>
         </w:tc>
         <w:tc>
@@ -6167,25 +6202,7 @@
                 <w:sz w:val="16"/>
                 <w:szCs w:val="16"/>
               </w:rPr>
-              <w:t xml:space="preserve">Your account can do more. Visit www.td.com/digitalhowto or call </w:t>
-            </w:r>
-            <w:proofErr w:type="spellStart"/>
-            <w:r>
-              <w:rPr>
-                <w:rFonts w:ascii="Arial" w:hAnsi="Arial" w:cs="Arial"/>
-                <w:sz w:val="16"/>
-                <w:szCs w:val="16"/>
-              </w:rPr>
-              <w:t>EasyLine</w:t>
-            </w:r>
-            <w:proofErr w:type="spellEnd"/>
-            <w:r>
-              <w:rPr>
-                <w:rFonts w:ascii="Arial" w:hAnsi="Arial" w:cs="Arial"/>
-                <w:sz w:val="16"/>
-                <w:szCs w:val="16"/>
-              </w:rPr>
-              <w:t xml:space="preserve"> at 1-866-222-3456 to find out how. Or ask your branch for details.</w:t>
+              <w:t>Your account can do more. Visit www.td.com/digitalhowto or call EasyLine at 1-866-222-3456 to find out how. Or ask your branch for details.</w:t>
             </w:r>
           </w:p>
         </w:tc>
@@ -6207,25 +6224,7 @@
           <w:sz w:val="14"/>
           <w:szCs w:val="14"/>
         </w:rPr>
-        <w:t xml:space="preserve">Please ensure that you report in writing any </w:t>
-      </w:r>
-      <w:proofErr w:type="spellStart"/>
-      <w:r>
-        <w:rPr>
-          <w:rFonts w:ascii="Arial" w:hAnsi="Arial" w:cs="Arial"/>
-          <w:sz w:val="14"/>
-          <w:szCs w:val="14"/>
-        </w:rPr>
-        <w:t>erorrs</w:t>
-      </w:r>
-      <w:proofErr w:type="spellEnd"/>
-      <w:r>
-        <w:rPr>
-          <w:rFonts w:ascii="Arial" w:hAnsi="Arial" w:cs="Arial"/>
-          <w:sz w:val="14"/>
-          <w:szCs w:val="14"/>
-        </w:rPr>
-        <w:t xml:space="preserve"> or irregularities found within this statement within 30 days if the statement date. If you do not, the statement of account shall be conclusively deemed correct except for any amount credited to the account in error.</w:t>
+        <w:t>Please ensure that you report in writing any erorrs or irregularities found within this statement within 30 days if the statement date. If you do not, the statement of account shall be conclusively deemed correct except for any amount credited to the account in error.</w:t>
       </w:r>
     </w:p>
     <w:sectPr>

</xml_diff>